<commit_message>
Temp, mappers almost works.
</commit_message>
<xml_diff>
--- a/Отчёт.docx
+++ b/Отчёт.docx
@@ -2810,7 +2810,16 @@
           <w:sz w:val="24"/>
           <w:szCs w:val="24"/>
         </w:rPr>
-        <w:t>частники, вовлеченные Сущности)</w:t>
+        <w:t>частники, вовлеченные с</w:t>
+      </w:r>
+      <w:r>
+        <w:rPr>
+          <w:rFonts w:ascii="Times New Roman" w:hAnsi="Times New Roman" w:cs="Times New Roman"/>
+          <w:b/>
+          <w:sz w:val="24"/>
+          <w:szCs w:val="24"/>
+        </w:rPr>
+        <w:t>ущности)</w:t>
       </w:r>
     </w:p>
     <w:p>
@@ -5301,8 +5310,6 @@
         </w:rPr>
         <w:br w:type="page"/>
       </w:r>
-      <w:bookmarkStart w:id="0" w:name="_GoBack"/>
-      <w:bookmarkEnd w:id="0"/>
     </w:p>
     <w:p>
       <w:pPr>
@@ -6994,6 +7001,83 @@
           <w:szCs w:val="24"/>
         </w:rPr>
       </w:pPr>
+      <w:r>
+        <w:rPr>
+          <w:rStyle w:val="a9"/>
+          <w:rFonts w:ascii="Trebuchet MS" w:hAnsi="Trebuchet MS"/>
+          <w:color w:val="000000"/>
+          <w:shd w:val="clear" w:color="auto" w:fill="FFFFFF"/>
+        </w:rPr>
+        <w:t>-Формат ввода номера свидетельства о рождении, выданного в Российской Федерации (</w:t>
+      </w:r>
+      <w:proofErr w:type="gramStart"/>
+      <w:r>
+        <w:rPr>
+          <w:rStyle w:val="a9"/>
+          <w:rFonts w:ascii="Trebuchet MS" w:hAnsi="Trebuchet MS"/>
+          <w:color w:val="000000"/>
+          <w:shd w:val="clear" w:color="auto" w:fill="FFFFFF"/>
+        </w:rPr>
+        <w:t>СР</w:t>
+      </w:r>
+      <w:proofErr w:type="gramEnd"/>
+      <w:r>
+        <w:rPr>
+          <w:rStyle w:val="a9"/>
+          <w:rFonts w:ascii="Trebuchet MS" w:hAnsi="Trebuchet MS"/>
+          <w:color w:val="000000"/>
+          <w:shd w:val="clear" w:color="auto" w:fill="FFFFFF"/>
+        </w:rPr>
+        <w:t>): </w:t>
+      </w:r>
+      <w:r>
+        <w:rPr>
+          <w:rFonts w:ascii="Trebuchet MS" w:hAnsi="Trebuchet MS"/>
+          <w:color w:val="000000"/>
+        </w:rPr>
+        <w:br/>
+      </w:r>
+      <w:r>
+        <w:rPr>
+          <w:rFonts w:ascii="Trebuchet MS" w:hAnsi="Trebuchet MS"/>
+          <w:color w:val="000000"/>
+          <w:shd w:val="clear" w:color="auto" w:fill="FFFFFF"/>
+        </w:rPr>
+        <w:t xml:space="preserve">Серия: </w:t>
+      </w:r>
+      <w:r>
+        <w:rPr>
+          <w:rFonts w:ascii="Trebuchet MS" w:hAnsi="Trebuchet MS"/>
+          <w:color w:val="000000"/>
+          <w:shd w:val="clear" w:color="auto" w:fill="FFFFFF"/>
+        </w:rPr>
+        <w:t xml:space="preserve">2 </w:t>
+      </w:r>
+      <w:bookmarkStart w:id="0" w:name="_GoBack"/>
+      <w:bookmarkEnd w:id="0"/>
+      <w:r>
+        <w:rPr>
+          <w:rFonts w:ascii="Trebuchet MS" w:hAnsi="Trebuchet MS"/>
+          <w:color w:val="000000"/>
+          <w:shd w:val="clear" w:color="auto" w:fill="FFFFFF"/>
+        </w:rPr>
+        <w:t>римские цифры (в латинском регистре), две буквы кириллицей, номер: шесть цифр. </w:t>
+      </w:r>
+      <w:r>
+        <w:rPr>
+          <w:rFonts w:ascii="Trebuchet MS" w:hAnsi="Trebuchet MS"/>
+          <w:color w:val="000000"/>
+        </w:rPr>
+        <w:br/>
+      </w:r>
+      <w:r>
+        <w:rPr>
+          <w:rFonts w:ascii="Trebuchet MS" w:hAnsi="Trebuchet MS"/>
+          <w:color w:val="000000"/>
+          <w:shd w:val="clear" w:color="auto" w:fill="FFFFFF"/>
+        </w:rPr>
+        <w:t>Без тире и пробелов.</w:t>
+      </w:r>
     </w:p>
     <w:sectPr>
       <w:pgSz w:w="11906" w:h="16838"/>
@@ -10132,6 +10216,17 @@
       <w:color w:val="4F81BD" w:themeColor="accent1"/>
     </w:rPr>
   </w:style>
+  <w:style w:type="character" w:styleId="a9">
+    <w:name w:val="Strong"/>
+    <w:basedOn w:val="a0"/>
+    <w:uiPriority w:val="22"/>
+    <w:qFormat/>
+    <w:rsid w:val="00C702BB"/>
+    <w:rPr>
+      <w:b/>
+      <w:bCs/>
+    </w:rPr>
+  </w:style>
 </w:styles>
 </file>
 
@@ -10517,6 +10612,17 @@
       <w:color w:val="4F81BD" w:themeColor="accent1"/>
     </w:rPr>
   </w:style>
+  <w:style w:type="character" w:styleId="a9">
+    <w:name w:val="Strong"/>
+    <w:basedOn w:val="a0"/>
+    <w:uiPriority w:val="22"/>
+    <w:qFormat/>
+    <w:rsid w:val="00C702BB"/>
+    <w:rPr>
+      <w:b/>
+      <w:bCs/>
+    </w:rPr>
+  </w:style>
 </w:styles>
 </file>
 
@@ -10810,7 +10916,7 @@
 </file>
 
 <file path=customXml/itemProps1.xml><?xml version="1.0" encoding="utf-8"?>
-<ds:datastoreItem xmlns:ds="http://schemas.openxmlformats.org/officeDocument/2006/customXml" ds:itemID="{0CD7BB77-040F-43D5-B661-A5EAB67F79E0}">
+<ds:datastoreItem xmlns:ds="http://schemas.openxmlformats.org/officeDocument/2006/customXml" ds:itemID="{ECDB94DD-4948-4388-B331-0BFEE86EDC05}">
   <ds:schemaRefs>
     <ds:schemaRef ds:uri="http://schemas.openxmlformats.org/officeDocument/2006/bibliography"/>
   </ds:schemaRefs>

</xml_diff>

<commit_message>
Try to synchronize work of several users at one time.
</commit_message>
<xml_diff>
--- a/Отчёт.docx
+++ b/Отчёт.docx
@@ -10935,6 +10935,7 @@
           <w:color w:val="000000"/>
           <w:sz w:val="24"/>
           <w:szCs w:val="24"/>
+          <w:lang w:val="en-US"/>
         </w:rPr>
       </w:pPr>
       <w:r>
@@ -10952,6 +10953,7 @@
           <w:color w:val="000000"/>
           <w:sz w:val="24"/>
           <w:szCs w:val="24"/>
+          <w:lang w:val="en-US"/>
         </w:rPr>
         <w:t xml:space="preserve"> </w:t>
       </w:r>
@@ -10973,6 +10975,7 @@
           <w:color w:val="000000"/>
           <w:sz w:val="24"/>
           <w:szCs w:val="24"/>
+          <w:lang w:val="en-US"/>
         </w:rPr>
         <w:t xml:space="preserve"> – </w:t>
       </w:r>
@@ -10991,6 +10994,7 @@
           <w:color w:val="000000"/>
           <w:sz w:val="24"/>
           <w:szCs w:val="24"/>
+          <w:lang w:val="en-US"/>
         </w:rPr>
         <w:t xml:space="preserve"> </w:t>
       </w:r>
@@ -11009,6 +11013,7 @@
           <w:color w:val="000000"/>
           <w:sz w:val="24"/>
           <w:szCs w:val="24"/>
+          <w:lang w:val="en-US"/>
         </w:rPr>
         <w:t xml:space="preserve"> </w:t>
       </w:r>
@@ -11027,6 +11032,7 @@
           <w:color w:val="000000"/>
           <w:sz w:val="24"/>
           <w:szCs w:val="24"/>
+          <w:lang w:val="en-US"/>
         </w:rPr>
         <w:t xml:space="preserve"> </w:t>
       </w:r>
@@ -11045,6 +11051,7 @@
           <w:color w:val="000000"/>
           <w:sz w:val="24"/>
           <w:szCs w:val="24"/>
+          <w:lang w:val="en-US"/>
         </w:rPr>
         <w:t xml:space="preserve">, </w:t>
       </w:r>
@@ -11063,6 +11070,7 @@
           <w:color w:val="000000"/>
           <w:sz w:val="24"/>
           <w:szCs w:val="24"/>
+          <w:lang w:val="en-US"/>
         </w:rPr>
         <w:t xml:space="preserve"> </w:t>
       </w:r>
@@ -11081,6 +11089,7 @@
           <w:color w:val="000000"/>
           <w:sz w:val="24"/>
           <w:szCs w:val="24"/>
+          <w:lang w:val="en-US"/>
         </w:rPr>
         <w:t xml:space="preserve"> </w:t>
       </w:r>
@@ -11099,6 +11108,7 @@
           <w:color w:val="000000"/>
           <w:sz w:val="24"/>
           <w:szCs w:val="24"/>
+          <w:lang w:val="en-US"/>
         </w:rPr>
         <w:t xml:space="preserve"> </w:t>
       </w:r>
@@ -11120,6 +11130,7 @@
           <w:color w:val="000000"/>
           <w:sz w:val="24"/>
           <w:szCs w:val="24"/>
+          <w:lang w:val="en-US"/>
         </w:rPr>
         <w:t>.</w:t>
       </w:r>
@@ -26136,7 +26147,6 @@
           <w:color w:val="000000"/>
           <w:sz w:val="24"/>
           <w:szCs w:val="24"/>
-          <w:lang w:val="en-US"/>
         </w:rPr>
         <w:t xml:space="preserve">6.3. </w:t>
       </w:r>
@@ -26188,7 +26198,6 @@
           <w:b/>
           <w:sz w:val="24"/>
           <w:szCs w:val="24"/>
-          <w:lang w:val="en-US"/>
         </w:rPr>
         <w:t xml:space="preserve"> </w:t>
       </w:r>
@@ -32808,6 +32817,7 @@
     <w:p>
       <w:pPr>
         <w:spacing w:after="0" w:line="240" w:lineRule="auto"/>
+        <w:ind w:firstLine="360"/>
         <w:jc w:val="both"/>
         <w:rPr>
           <w:rFonts w:ascii="Times New Roman" w:hAnsi="Times New Roman" w:cs="Times New Roman"/>
@@ -33006,7 +33016,33 @@
           <w:sz w:val="24"/>
           <w:szCs w:val="24"/>
         </w:rPr>
-        <w:t xml:space="preserve">очников данных является класс </w:t>
+        <w:t xml:space="preserve">очников данных является </w:t>
+      </w:r>
+      <w:proofErr w:type="spellStart"/>
+      <w:r>
+        <w:rPr>
+          <w:rFonts w:ascii="Times New Roman" w:hAnsi="Times New Roman" w:cs="Times New Roman"/>
+          <w:sz w:val="24"/>
+          <w:szCs w:val="24"/>
+        </w:rPr>
+        <w:t>синглтон</w:t>
+      </w:r>
+      <w:proofErr w:type="spellEnd"/>
+      <w:r>
+        <w:rPr>
+          <w:rFonts w:ascii="Times New Roman" w:hAnsi="Times New Roman" w:cs="Times New Roman"/>
+          <w:sz w:val="24"/>
+          <w:szCs w:val="24"/>
+        </w:rPr>
+        <w:t>-класс</w:t>
+      </w:r>
+      <w:r>
+        <w:rPr>
+          <w:rFonts w:ascii="Times New Roman" w:hAnsi="Times New Roman" w:cs="Times New Roman"/>
+          <w:sz w:val="24"/>
+          <w:szCs w:val="24"/>
+        </w:rPr>
+        <w:t xml:space="preserve"> </w:t>
       </w:r>
       <w:proofErr w:type="spellStart"/>
       <w:r>
@@ -35825,6 +35861,7 @@
       <w:pPr>
         <w:pStyle w:val="2"/>
         <w:shd w:val="clear" w:color="auto" w:fill="FFFFFF"/>
+        <w:spacing w:before="0" w:beforeAutospacing="0" w:after="0" w:afterAutospacing="0"/>
         <w:ind w:left="-270"/>
         <w:rPr>
           <w:color w:val="000000"/>
@@ -36004,6 +36041,7 @@
       <w:pPr>
         <w:pStyle w:val="2"/>
         <w:shd w:val="clear" w:color="auto" w:fill="FFFFFF"/>
+        <w:spacing w:before="0" w:beforeAutospacing="0" w:after="0" w:afterAutospacing="0"/>
         <w:ind w:left="-270"/>
         <w:rPr>
           <w:color w:val="000000"/>
@@ -36017,6 +36055,7 @@
       <w:pPr>
         <w:pStyle w:val="2"/>
         <w:shd w:val="clear" w:color="auto" w:fill="FFFFFF"/>
+        <w:spacing w:before="0" w:beforeAutospacing="0" w:after="0" w:afterAutospacing="0"/>
         <w:ind w:left="-270"/>
         <w:rPr>
           <w:color w:val="000000"/>
@@ -36042,7 +36081,7 @@
           <w:numId w:val="8"/>
         </w:numPr>
         <w:shd w:val="clear" w:color="auto" w:fill="FFFFFF"/>
-        <w:spacing w:before="100" w:beforeAutospacing="1" w:after="100" w:afterAutospacing="1" w:line="240" w:lineRule="auto"/>
+        <w:spacing w:after="0" w:line="240" w:lineRule="auto"/>
         <w:rPr>
           <w:rFonts w:ascii="Times New Roman" w:hAnsi="Times New Roman" w:cs="Times New Roman"/>
           <w:color w:val="000000"/>
@@ -36098,7 +36137,7 @@
           <w:numId w:val="8"/>
         </w:numPr>
         <w:shd w:val="clear" w:color="auto" w:fill="FFFFFF"/>
-        <w:spacing w:before="100" w:beforeAutospacing="1" w:after="100" w:afterAutospacing="1" w:line="240" w:lineRule="auto"/>
+        <w:spacing w:after="0" w:line="240" w:lineRule="auto"/>
         <w:rPr>
           <w:rFonts w:ascii="Times New Roman" w:hAnsi="Times New Roman" w:cs="Times New Roman"/>
           <w:color w:val="000000"/>
@@ -36143,7 +36182,7 @@
           <w:numId w:val="8"/>
         </w:numPr>
         <w:shd w:val="clear" w:color="auto" w:fill="FFFFFF"/>
-        <w:spacing w:before="100" w:beforeAutospacing="1" w:after="100" w:afterAutospacing="1" w:line="240" w:lineRule="auto"/>
+        <w:spacing w:after="0" w:line="240" w:lineRule="auto"/>
         <w:rPr>
           <w:rFonts w:ascii="Times New Roman" w:hAnsi="Times New Roman" w:cs="Times New Roman"/>
           <w:color w:val="000000"/>
@@ -36190,7 +36229,7 @@
           <w:numId w:val="8"/>
         </w:numPr>
         <w:shd w:val="clear" w:color="auto" w:fill="FFFFFF"/>
-        <w:spacing w:before="100" w:beforeAutospacing="1" w:after="100" w:afterAutospacing="1" w:line="240" w:lineRule="auto"/>
+        <w:spacing w:after="0" w:line="240" w:lineRule="auto"/>
         <w:rPr>
           <w:rFonts w:ascii="Times New Roman" w:hAnsi="Times New Roman" w:cs="Times New Roman"/>
           <w:color w:val="000000"/>
@@ -36240,7 +36279,7 @@
           <w:numId w:val="8"/>
         </w:numPr>
         <w:shd w:val="clear" w:color="auto" w:fill="FFFFFF"/>
-        <w:spacing w:before="100" w:beforeAutospacing="1" w:after="100" w:afterAutospacing="1" w:line="240" w:lineRule="auto"/>
+        <w:spacing w:after="0" w:line="240" w:lineRule="auto"/>
         <w:rPr>
           <w:rFonts w:ascii="Times New Roman" w:hAnsi="Times New Roman" w:cs="Times New Roman"/>
           <w:color w:val="000000"/>
@@ -36285,7 +36324,7 @@
           <w:numId w:val="8"/>
         </w:numPr>
         <w:shd w:val="clear" w:color="auto" w:fill="FFFFFF"/>
-        <w:spacing w:before="100" w:beforeAutospacing="1" w:after="100" w:afterAutospacing="1" w:line="240" w:lineRule="auto"/>
+        <w:spacing w:after="0" w:line="240" w:lineRule="auto"/>
         <w:rPr>
           <w:rFonts w:ascii="Times New Roman" w:hAnsi="Times New Roman" w:cs="Times New Roman"/>
           <w:color w:val="000000"/>
@@ -36307,6 +36346,7 @@
       <w:pPr>
         <w:pStyle w:val="2"/>
         <w:shd w:val="clear" w:color="auto" w:fill="FFFFFF"/>
+        <w:spacing w:before="0" w:beforeAutospacing="0" w:after="0" w:afterAutospacing="0"/>
         <w:ind w:left="-270"/>
         <w:rPr>
           <w:color w:val="000000"/>
@@ -36343,7 +36383,7 @@
           <w:numId w:val="9"/>
         </w:numPr>
         <w:shd w:val="clear" w:color="auto" w:fill="FFFFFF"/>
-        <w:spacing w:before="100" w:beforeAutospacing="1" w:after="100" w:afterAutospacing="1" w:line="240" w:lineRule="auto"/>
+        <w:spacing w:after="0" w:line="240" w:lineRule="auto"/>
         <w:rPr>
           <w:rFonts w:ascii="Times New Roman" w:hAnsi="Times New Roman" w:cs="Times New Roman"/>
           <w:color w:val="000000"/>
@@ -36392,8 +36432,6 @@
         </w:rPr>
         <w:t>(RU)</w:t>
       </w:r>
-      <w:bookmarkStart w:id="0" w:name="_GoBack"/>
-      <w:bookmarkEnd w:id="0"/>
     </w:p>
     <w:p>
       <w:pPr>
@@ -36402,7 +36440,7 @@
           <w:numId w:val="9"/>
         </w:numPr>
         <w:shd w:val="clear" w:color="auto" w:fill="FFFFFF"/>
-        <w:spacing w:before="100" w:beforeAutospacing="1" w:after="100" w:afterAutospacing="1" w:line="240" w:lineRule="auto"/>
+        <w:spacing w:after="0" w:line="240" w:lineRule="auto"/>
         <w:rPr>
           <w:rFonts w:ascii="Times New Roman" w:hAnsi="Times New Roman" w:cs="Times New Roman"/>
           <w:color w:val="000000"/>
@@ -36459,7 +36497,7 @@
           <w:numId w:val="9"/>
         </w:numPr>
         <w:shd w:val="clear" w:color="auto" w:fill="FFFFFF"/>
-        <w:spacing w:before="100" w:beforeAutospacing="1" w:after="100" w:afterAutospacing="1" w:line="240" w:lineRule="auto"/>
+        <w:spacing w:after="0" w:line="240" w:lineRule="auto"/>
         <w:rPr>
           <w:rFonts w:ascii="Times New Roman" w:hAnsi="Times New Roman" w:cs="Times New Roman"/>
           <w:color w:val="000000"/>
@@ -36516,7 +36554,7 @@
           <w:numId w:val="9"/>
         </w:numPr>
         <w:shd w:val="clear" w:color="auto" w:fill="FFFFFF"/>
-        <w:spacing w:before="100" w:beforeAutospacing="1" w:after="100" w:afterAutospacing="1" w:line="240" w:lineRule="auto"/>
+        <w:spacing w:after="0" w:line="240" w:lineRule="auto"/>
         <w:rPr>
           <w:rFonts w:ascii="Times New Roman" w:hAnsi="Times New Roman" w:cs="Times New Roman"/>
           <w:color w:val="000000"/>
@@ -36573,7 +36611,7 @@
           <w:numId w:val="9"/>
         </w:numPr>
         <w:shd w:val="clear" w:color="auto" w:fill="FFFFFF"/>
-        <w:spacing w:before="100" w:beforeAutospacing="1" w:after="100" w:afterAutospacing="1" w:line="240" w:lineRule="auto"/>
+        <w:spacing w:after="0" w:line="240" w:lineRule="auto"/>
         <w:rPr>
           <w:rFonts w:ascii="Times New Roman" w:hAnsi="Times New Roman" w:cs="Times New Roman"/>
           <w:color w:val="000000"/>
@@ -36630,7 +36668,7 @@
           <w:numId w:val="9"/>
         </w:numPr>
         <w:shd w:val="clear" w:color="auto" w:fill="FFFFFF"/>
-        <w:spacing w:before="100" w:beforeAutospacing="1" w:after="100" w:afterAutospacing="1" w:line="240" w:lineRule="auto"/>
+        <w:spacing w:after="0" w:line="240" w:lineRule="auto"/>
         <w:rPr>
           <w:rFonts w:ascii="Times New Roman" w:hAnsi="Times New Roman" w:cs="Times New Roman"/>
           <w:color w:val="000000"/>
@@ -36687,7 +36725,7 @@
           <w:numId w:val="9"/>
         </w:numPr>
         <w:shd w:val="clear" w:color="auto" w:fill="FFFFFF"/>
-        <w:spacing w:before="100" w:beforeAutospacing="1" w:after="100" w:afterAutospacing="1" w:line="240" w:lineRule="auto"/>
+        <w:spacing w:after="0" w:line="240" w:lineRule="auto"/>
         <w:rPr>
           <w:rFonts w:ascii="Times New Roman" w:hAnsi="Times New Roman" w:cs="Times New Roman"/>
           <w:color w:val="000000"/>
@@ -36741,6 +36779,7 @@
       <w:pPr>
         <w:pStyle w:val="2"/>
         <w:shd w:val="clear" w:color="auto" w:fill="FFFFFF"/>
+        <w:spacing w:before="0" w:beforeAutospacing="0" w:after="0" w:afterAutospacing="0"/>
         <w:ind w:left="-270"/>
         <w:rPr>
           <w:color w:val="000000"/>
@@ -36766,7 +36805,7 @@
           <w:numId w:val="10"/>
         </w:numPr>
         <w:shd w:val="clear" w:color="auto" w:fill="FFFFFF"/>
-        <w:spacing w:before="100" w:beforeAutospacing="1" w:after="100" w:afterAutospacing="1" w:line="240" w:lineRule="auto"/>
+        <w:spacing w:after="0" w:line="240" w:lineRule="auto"/>
         <w:rPr>
           <w:rFonts w:ascii="Times New Roman" w:hAnsi="Times New Roman" w:cs="Times New Roman"/>
           <w:color w:val="000000"/>
@@ -36804,7 +36843,7 @@
           <w:numId w:val="10"/>
         </w:numPr>
         <w:shd w:val="clear" w:color="auto" w:fill="FFFFFF"/>
-        <w:spacing w:before="100" w:beforeAutospacing="1" w:after="100" w:afterAutospacing="1" w:line="240" w:lineRule="auto"/>
+        <w:spacing w:after="0" w:line="240" w:lineRule="auto"/>
         <w:rPr>
           <w:rFonts w:ascii="Times New Roman" w:hAnsi="Times New Roman" w:cs="Times New Roman"/>
           <w:color w:val="000000"/>
@@ -36839,6 +36878,7 @@
       <w:pPr>
         <w:pStyle w:val="2"/>
         <w:shd w:val="clear" w:color="auto" w:fill="FFFFFF"/>
+        <w:spacing w:before="0" w:beforeAutospacing="0" w:after="0" w:afterAutospacing="0"/>
         <w:ind w:left="-270"/>
         <w:rPr>
           <w:color w:val="000000"/>
@@ -36861,6 +36901,7 @@
       <w:pPr>
         <w:pStyle w:val="3"/>
         <w:shd w:val="clear" w:color="auto" w:fill="FFFFFF"/>
+        <w:spacing w:before="0" w:line="240" w:lineRule="auto"/>
         <w:ind w:left="-270"/>
         <w:rPr>
           <w:rFonts w:ascii="Times New Roman" w:hAnsi="Times New Roman" w:cs="Times New Roman"/>
@@ -36890,7 +36931,7 @@
           <w:numId w:val="11"/>
         </w:numPr>
         <w:shd w:val="clear" w:color="auto" w:fill="FFFFFF"/>
-        <w:spacing w:before="100" w:beforeAutospacing="1" w:after="100" w:afterAutospacing="1" w:line="240" w:lineRule="auto"/>
+        <w:spacing w:after="0" w:line="240" w:lineRule="auto"/>
         <w:rPr>
           <w:rFonts w:ascii="Times New Roman" w:hAnsi="Times New Roman" w:cs="Times New Roman"/>
           <w:color w:val="000000"/>
@@ -36952,7 +36993,7 @@
           <w:numId w:val="11"/>
         </w:numPr>
         <w:shd w:val="clear" w:color="auto" w:fill="FFFFFF"/>
-        <w:spacing w:before="100" w:beforeAutospacing="1" w:after="100" w:afterAutospacing="1" w:line="240" w:lineRule="auto"/>
+        <w:spacing w:after="0" w:line="240" w:lineRule="auto"/>
         <w:rPr>
           <w:rFonts w:ascii="Times New Roman" w:hAnsi="Times New Roman" w:cs="Times New Roman"/>
           <w:color w:val="000000"/>
@@ -37014,7 +37055,7 @@
           <w:numId w:val="11"/>
         </w:numPr>
         <w:shd w:val="clear" w:color="auto" w:fill="FFFFFF"/>
-        <w:spacing w:before="100" w:beforeAutospacing="1" w:after="100" w:afterAutospacing="1" w:line="240" w:lineRule="auto"/>
+        <w:spacing w:after="0" w:line="240" w:lineRule="auto"/>
         <w:rPr>
           <w:rFonts w:ascii="Times New Roman" w:hAnsi="Times New Roman" w:cs="Times New Roman"/>
           <w:color w:val="000000"/>
@@ -37076,7 +37117,7 @@
           <w:numId w:val="11"/>
         </w:numPr>
         <w:shd w:val="clear" w:color="auto" w:fill="FFFFFF"/>
-        <w:spacing w:before="100" w:beforeAutospacing="1" w:after="100" w:afterAutospacing="1" w:line="240" w:lineRule="auto"/>
+        <w:spacing w:after="0" w:line="240" w:lineRule="auto"/>
         <w:rPr>
           <w:rFonts w:ascii="Times New Roman" w:hAnsi="Times New Roman" w:cs="Times New Roman"/>
           <w:color w:val="000000"/>
@@ -37113,6 +37154,7 @@
       <w:pPr>
         <w:pStyle w:val="3"/>
         <w:shd w:val="clear" w:color="auto" w:fill="FFFFFF"/>
+        <w:spacing w:before="0" w:line="240" w:lineRule="auto"/>
         <w:ind w:left="-270"/>
         <w:rPr>
           <w:rFonts w:ascii="Times New Roman" w:hAnsi="Times New Roman" w:cs="Times New Roman"/>
@@ -37142,7 +37184,7 @@
           <w:numId w:val="12"/>
         </w:numPr>
         <w:shd w:val="clear" w:color="auto" w:fill="FFFFFF"/>
-        <w:spacing w:before="100" w:beforeAutospacing="1" w:after="100" w:afterAutospacing="1" w:line="240" w:lineRule="auto"/>
+        <w:spacing w:after="0" w:line="240" w:lineRule="auto"/>
         <w:rPr>
           <w:rFonts w:ascii="Times New Roman" w:hAnsi="Times New Roman" w:cs="Times New Roman"/>
           <w:color w:val="000000"/>
@@ -37182,7 +37224,7 @@
           <w:numId w:val="12"/>
         </w:numPr>
         <w:shd w:val="clear" w:color="auto" w:fill="FFFFFF"/>
-        <w:spacing w:before="100" w:beforeAutospacing="1" w:after="100" w:afterAutospacing="1" w:line="240" w:lineRule="auto"/>
+        <w:spacing w:after="0" w:line="240" w:lineRule="auto"/>
         <w:rPr>
           <w:rFonts w:ascii="Times New Roman" w:hAnsi="Times New Roman" w:cs="Times New Roman"/>
           <w:color w:val="000000"/>
@@ -37222,7 +37264,7 @@
           <w:numId w:val="12"/>
         </w:numPr>
         <w:shd w:val="clear" w:color="auto" w:fill="FFFFFF"/>
-        <w:spacing w:before="100" w:beforeAutospacing="1" w:after="100" w:afterAutospacing="1" w:line="240" w:lineRule="auto"/>
+        <w:spacing w:after="0" w:line="240" w:lineRule="auto"/>
         <w:rPr>
           <w:rFonts w:ascii="Times New Roman" w:hAnsi="Times New Roman" w:cs="Times New Roman"/>
           <w:color w:val="000000"/>
@@ -37258,7 +37300,7 @@
     <w:p>
       <w:pPr>
         <w:pStyle w:val="a5"/>
-        <w:spacing w:line="240" w:lineRule="auto"/>
+        <w:spacing w:after="0" w:line="240" w:lineRule="auto"/>
         <w:ind w:left="459"/>
         <w:rPr>
           <w:rFonts w:ascii="Times New Roman" w:hAnsi="Times New Roman" w:cs="Times New Roman"/>
@@ -37269,7 +37311,7 @@
     </w:p>
     <w:p>
       <w:pPr>
-        <w:spacing w:line="240" w:lineRule="auto"/>
+        <w:spacing w:after="0" w:line="240" w:lineRule="auto"/>
         <w:rPr>
           <w:rFonts w:ascii="Times New Roman" w:hAnsi="Times New Roman" w:cs="Times New Roman"/>
           <w:color w:val="000000"/>
@@ -37395,20 +37437,37 @@
     </w:p>
     <w:p>
       <w:pPr>
-        <w:spacing w:line="240" w:lineRule="auto"/>
-        <w:rPr>
-          <w:rFonts w:ascii="Times New Roman" w:hAnsi="Times New Roman" w:cs="Times New Roman"/>
-          <w:sz w:val="24"/>
-          <w:szCs w:val="24"/>
-        </w:rPr>
-      </w:pPr>
-      <w:r>
+        <w:spacing w:after="0" w:line="240" w:lineRule="auto"/>
         <w:rPr>
           <w:rFonts w:ascii="Times New Roman" w:hAnsi="Times New Roman" w:cs="Times New Roman"/>
           <w:color w:val="000000"/>
           <w:sz w:val="24"/>
           <w:szCs w:val="24"/>
           <w:shd w:val="clear" w:color="auto" w:fill="FFFFFF"/>
+          <w:lang w:val="en-US"/>
+        </w:rPr>
+      </w:pPr>
+      <w:bookmarkStart w:id="0" w:name="_GoBack"/>
+      <w:bookmarkEnd w:id="0"/>
+    </w:p>
+    <w:p>
+      <w:pPr>
+        <w:spacing w:after="0" w:line="240" w:lineRule="auto"/>
+        <w:rPr>
+          <w:rFonts w:ascii="Times New Roman" w:hAnsi="Times New Roman" w:cs="Times New Roman"/>
+          <w:b/>
+          <w:sz w:val="24"/>
+          <w:szCs w:val="24"/>
+        </w:rPr>
+      </w:pPr>
+      <w:r>
+        <w:rPr>
+          <w:rFonts w:ascii="Times New Roman" w:hAnsi="Times New Roman" w:cs="Times New Roman"/>
+          <w:b/>
+          <w:color w:val="000000"/>
+          <w:sz w:val="24"/>
+          <w:szCs w:val="24"/>
+          <w:shd w:val="clear" w:color="auto" w:fill="FFFFFF"/>
         </w:rPr>
         <w:t xml:space="preserve">В </w:t>
       </w:r>
@@ -37416,6 +37475,7 @@
       <w:r>
         <w:rPr>
           <w:rFonts w:ascii="Times New Roman" w:hAnsi="Times New Roman" w:cs="Times New Roman"/>
+          <w:b/>
           <w:color w:val="000000"/>
           <w:sz w:val="24"/>
           <w:szCs w:val="24"/>
@@ -37428,12 +37488,47 @@
       <w:r>
         <w:rPr>
           <w:rFonts w:ascii="Times New Roman" w:hAnsi="Times New Roman" w:cs="Times New Roman"/>
+          <w:b/>
           <w:color w:val="000000"/>
           <w:sz w:val="24"/>
           <w:szCs w:val="24"/>
           <w:shd w:val="clear" w:color="auto" w:fill="FFFFFF"/>
         </w:rPr>
-        <w:t xml:space="preserve"> используется фабричный метод для создания пользователей разных типов.</w:t>
+        <w:t xml:space="preserve"> используется фабричный метод для созд</w:t>
+      </w:r>
+      <w:r>
+        <w:rPr>
+          <w:rFonts w:ascii="Times New Roman" w:hAnsi="Times New Roman" w:cs="Times New Roman"/>
+          <w:b/>
+          <w:color w:val="000000"/>
+          <w:sz w:val="24"/>
+          <w:szCs w:val="24"/>
+          <w:shd w:val="clear" w:color="auto" w:fill="FFFFFF"/>
+        </w:rPr>
+        <w:t xml:space="preserve">ания пользователей разных типов? (или просто фабрика создающая объекты разных типов, которые наследуются от класса </w:t>
+      </w:r>
+      <w:r>
+        <w:rPr>
+          <w:rFonts w:ascii="Times New Roman" w:hAnsi="Times New Roman" w:cs="Times New Roman"/>
+          <w:b/>
+          <w:color w:val="000000"/>
+          <w:sz w:val="24"/>
+          <w:szCs w:val="24"/>
+          <w:shd w:val="clear" w:color="auto" w:fill="FFFFFF"/>
+          <w:lang w:val="en-US"/>
+        </w:rPr>
+        <w:t>User</w:t>
+      </w:r>
+      <w:r>
+        <w:rPr>
+          <w:rFonts w:ascii="Times New Roman" w:hAnsi="Times New Roman" w:cs="Times New Roman"/>
+          <w:b/>
+          <w:color w:val="000000"/>
+          <w:sz w:val="24"/>
+          <w:szCs w:val="24"/>
+          <w:shd w:val="clear" w:color="auto" w:fill="FFFFFF"/>
+        </w:rPr>
+        <w:t>)</w:t>
       </w:r>
     </w:p>
     <w:sectPr>
@@ -43300,7 +43395,7 @@
 </file>
 
 <file path=customXml/itemProps1.xml><?xml version="1.0" encoding="utf-8"?>
-<ds:datastoreItem xmlns:ds="http://schemas.openxmlformats.org/officeDocument/2006/customXml" ds:itemID="{0D70B479-DAB4-42A1-BE4C-586A24311C09}">
+<ds:datastoreItem xmlns:ds="http://schemas.openxmlformats.org/officeDocument/2006/customXml" ds:itemID="{E5C7DB1D-32CB-4E69-A8BD-6AEA57813E4F}">
   <ds:schemaRefs>
     <ds:schemaRef ds:uri="http://schemas.openxmlformats.org/officeDocument/2006/bibliography"/>
   </ds:schemaRefs>

</xml_diff>